<commit_message>
update pyside6 env setting doc
</commit_message>
<xml_diff>
--- a/pyside6_note/20221202_pyside6_env_setting.docx
+++ b/pyside6_note/20221202_pyside6_env_setting.docx
@@ -6,7 +6,6 @@
       <w:pPr>
         <w:jc w:val="center"/>
         <w:rPr>
-          <w:rFonts w:hint="eastAsia"/>
           <w:b/>
           <w:bCs/>
           <w:sz w:val="28"/>
@@ -237,7 +236,6 @@
           <w:numId w:val="3"/>
         </w:numPr>
         <w:rPr>
-          <w:rFonts w:hint="eastAsia"/>
           <w:lang w:eastAsia="zh-TW"/>
         </w:rPr>
       </w:pPr>
@@ -782,8 +780,10 @@
           <w:color w:val="000000" w:themeColor="text1"/>
           <w:highlight w:val="green"/>
         </w:rPr>
-        <w:t>mainwindow</w:t>
-      </w:r>
+        <w:t>main_win</w:t>
+      </w:r>
+      <w:bookmarkStart w:id="0" w:name="_GoBack"/>
+      <w:bookmarkEnd w:id="0"/>
       <w:r>
         <w:rPr>
           <w:rStyle w:val="o"/>
@@ -830,11 +830,22 @@
       <w:r>
         <w:rPr>
           <w:rStyle w:val="n"/>
+          <w:rFonts w:cstheme="minorHAnsi" w:hint="eastAsia"/>
+          <w:color w:val="000000" w:themeColor="text1"/>
+          <w:highlight w:val="green"/>
+          <w:lang w:eastAsia="zh-TW"/>
+        </w:rPr>
+        <w:t>l</w:t>
+      </w:r>
+      <w:r>
+        <w:rPr>
+          <w:rStyle w:val="n"/>
           <w:rFonts w:cstheme="minorHAnsi"/>
           <w:color w:val="000000" w:themeColor="text1"/>
           <w:highlight w:val="green"/>
-        </w:rPr>
-        <w:t>ui_mainwindow</w:t>
+          <w:lang w:eastAsia="zh-TW"/>
+        </w:rPr>
+        <w:t>abel</w:t>
       </w:r>
       <w:r>
         <w:rPr>
@@ -863,7 +874,6 @@
           <w:numId w:val="3"/>
         </w:numPr>
         <w:rPr>
-          <w:rFonts w:hint="eastAsia"/>
           <w:lang w:eastAsia="zh-TW"/>
         </w:rPr>
       </w:pPr>
@@ -892,7 +902,6 @@
           <w:tab w:val="left" w:pos="533"/>
         </w:tabs>
         <w:rPr>
-          <w:rFonts w:hint="eastAsia"/>
           <w:lang w:eastAsia="zh-TW"/>
         </w:rPr>
       </w:pPr>
@@ -902,8 +911,6 @@
         </w:rPr>
         <w:t>continue</w:t>
       </w:r>
-      <w:bookmarkStart w:id="0" w:name="_GoBack"/>
-      <w:bookmarkEnd w:id="0"/>
     </w:p>
     <w:sectPr>
       <w:pgSz w:w="12240" w:h="15840"/>
@@ -3020,7 +3027,7 @@
 </file>
 
 <file path=customXml/itemProps1.xml><?xml version="1.0" encoding="utf-8"?>
-<ds:datastoreItem xmlns:ds="http://schemas.openxmlformats.org/officeDocument/2006/customXml" ds:itemID="{C30A402A-D1EA-44E9-9531-61971AB19E8E}">
+<ds:datastoreItem xmlns:ds="http://schemas.openxmlformats.org/officeDocument/2006/customXml" ds:itemID="{CCF8E755-3A0D-4A8F-A8D9-92E65B7DE44C}">
   <ds:schemaRefs>
     <ds:schemaRef ds:uri="http://schemas.openxmlformats.org/officeDocument/2006/bibliography"/>
   </ds:schemaRefs>

</xml_diff>